<commit_message>
Changing plotting code to 1A etc
</commit_message>
<xml_diff>
--- a/MS/MissingSD_V12.docx
+++ b/MS/MissingSD_V12.docx
@@ -48237,9 +48237,12 @@
 </file>
 
 <file path=customXml/item2.xml><?xml version="1.0" encoding="utf-8"?>
-<p:properties xmlns:p="http://schemas.microsoft.com/office/2006/metadata/properties" xmlns:xsi="http://www.w3.org/2001/XMLSchema-instance" xmlns:pc="http://schemas.microsoft.com/office/infopath/2007/PartnerControls">
-  <documentManagement/>
-</p:properties>
+<?mso-contentType ?>
+<FormTemplates xmlns="http://schemas.microsoft.com/sharepoint/v3/contenttype/forms">
+  <Display>DocumentLibraryForm</Display>
+  <Edit>DocumentLibraryForm</Edit>
+  <New>DocumentLibraryForm</New>
+</FormTemplates>
 </file>
 
 <file path=customXml/item3.xml><?xml version="1.0" encoding="utf-8"?>
@@ -48460,12 +48463,9 @@
 </file>
 
 <file path=customXml/item4.xml><?xml version="1.0" encoding="utf-8"?>
-<?mso-contentType ?>
-<FormTemplates xmlns="http://schemas.microsoft.com/sharepoint/v3/contenttype/forms">
-  <Display>DocumentLibraryForm</Display>
-  <Edit>DocumentLibraryForm</Edit>
-  <New>DocumentLibraryForm</New>
-</FormTemplates>
+<p:properties xmlns:p="http://schemas.microsoft.com/office/2006/metadata/properties" xmlns:xsi="http://www.w3.org/2001/XMLSchema-instance" xmlns:pc="http://schemas.microsoft.com/office/infopath/2007/PartnerControls">
+  <documentManagement/>
+</p:properties>
 </file>
 
 <file path=customXml/itemProps1.xml><?xml version="1.0" encoding="utf-8"?>
@@ -48477,10 +48477,9 @@
 </file>
 
 <file path=customXml/itemProps2.xml><?xml version="1.0" encoding="utf-8"?>
-<ds:datastoreItem xmlns:ds="http://schemas.openxmlformats.org/officeDocument/2006/customXml" ds:itemID="{CB41BB13-0292-4504-9D0B-C6C710DF720F}">
+<ds:datastoreItem xmlns:ds="http://schemas.openxmlformats.org/officeDocument/2006/customXml" ds:itemID="{C6882F6C-2EB9-4CA3-9E91-342340160C00}">
   <ds:schemaRefs>
-    <ds:schemaRef ds:uri="http://schemas.microsoft.com/office/2006/metadata/properties"/>
-    <ds:schemaRef ds:uri="http://schemas.microsoft.com/office/infopath/2007/PartnerControls"/>
+    <ds:schemaRef ds:uri="http://schemas.microsoft.com/sharepoint/v3/contenttype/forms"/>
   </ds:schemaRefs>
 </ds:datastoreItem>
 </file>
@@ -48505,9 +48504,10 @@
 </file>
 
 <file path=customXml/itemProps4.xml><?xml version="1.0" encoding="utf-8"?>
-<ds:datastoreItem xmlns:ds="http://schemas.openxmlformats.org/officeDocument/2006/customXml" ds:itemID="{C6882F6C-2EB9-4CA3-9E91-342340160C00}">
+<ds:datastoreItem xmlns:ds="http://schemas.openxmlformats.org/officeDocument/2006/customXml" ds:itemID="{CB41BB13-0292-4504-9D0B-C6C710DF720F}">
   <ds:schemaRefs>
-    <ds:schemaRef ds:uri="http://schemas.microsoft.com/sharepoint/v3/contenttype/forms"/>
+    <ds:schemaRef ds:uri="http://schemas.microsoft.com/office/2006/metadata/properties"/>
+    <ds:schemaRef ds:uri="http://schemas.microsoft.com/office/infopath/2007/PartnerControls"/>
   </ds:schemaRefs>
 </ds:datastoreItem>
 </file>
</xml_diff>